<commit_message>
Modificaciones con base a SonarQube
</commit_message>
<xml_diff>
--- a/Documentacion/DocumentoEspecificacion.docx
+++ b/Documentacion/DocumentoEspecificacion.docx
@@ -13,6 +13,7 @@
           <w:docPartUnique/>
         </w:docPartObj>
       </w:sdtPr>
+      <w:sdtEndPr/>
       <w:sdtContent>
         <w:sdt>
           <w:sdtPr>
@@ -227,6 +228,7 @@
                                           <w:calendar w:val="gregorian"/>
                                         </w:date>
                                       </w:sdtPr>
+                                      <w:sdtEndPr/>
                                       <w:sdtContent>
                                         <w:p>
                                           <w:pPr>
@@ -359,6 +361,7 @@
                                     <w:calendar w:val="gregorian"/>
                                   </w:date>
                                 </w:sdtPr>
+                                <w:sdtEndPr/>
                                 <w:sdtContent>
                                   <w:p>
                                     <w:pPr>
@@ -478,6 +481,7 @@
                                       <w:dataBinding w:prefixMappings="xmlns:ns0='http://schemas.openxmlformats.org/package/2006/metadata/core-properties' xmlns:ns1='http://purl.org/dc/elements/1.1/'" w:xpath="/ns0:coreProperties[1]/ns1:title[1]" w:storeItemID="{6C3C8BC8-F283-45AE-878A-BAB7291924A1}"/>
                                       <w:text/>
                                     </w:sdtPr>
+                                    <w:sdtEndPr/>
                                     <w:sdtContent>
                                       <w:p>
                                         <w:pPr>
@@ -495,7 +499,15 @@
                                             <w:sz w:val="72"/>
                                             <w:szCs w:val="72"/>
                                           </w:rPr>
-                                          <w:t>Juego de Serpientes y Escaleras</w:t>
+                                          <w:t xml:space="preserve">ERS del </w:t>
+                                        </w:r>
+                                        <w:r>
+                                          <w:rPr>
+                                            <w:color w:val="FFFFFF" w:themeColor="background1"/>
+                                            <w:sz w:val="72"/>
+                                            <w:szCs w:val="72"/>
+                                          </w:rPr>
+                                          <w:t>Juego Serpientes y Escaleras</w:t>
                                         </w:r>
                                       </w:p>
                                     </w:sdtContent>
@@ -534,6 +546,7 @@
                                 <w:dataBinding w:prefixMappings="xmlns:ns0='http://schemas.openxmlformats.org/package/2006/metadata/core-properties' xmlns:ns1='http://purl.org/dc/elements/1.1/'" w:xpath="/ns0:coreProperties[1]/ns1:title[1]" w:storeItemID="{6C3C8BC8-F283-45AE-878A-BAB7291924A1}"/>
                                 <w:text/>
                               </w:sdtPr>
+                              <w:sdtEndPr/>
                               <w:sdtContent>
                                 <w:p>
                                   <w:pPr>
@@ -551,7 +564,15 @@
                                       <w:sz w:val="72"/>
                                       <w:szCs w:val="72"/>
                                     </w:rPr>
-                                    <w:t>Juego de Serpientes y Escaleras</w:t>
+                                    <w:t xml:space="preserve">ERS del </w:t>
+                                  </w:r>
+                                  <w:r>
+                                    <w:rPr>
+                                      <w:color w:val="FFFFFF" w:themeColor="background1"/>
+                                      <w:sz w:val="72"/>
+                                      <w:szCs w:val="72"/>
+                                    </w:rPr>
+                                    <w:t>Juego Serpientes y Escaleras</w:t>
                                   </w:r>
                                 </w:p>
                               </w:sdtContent>
@@ -2072,8 +2093,6 @@
                   <w:fldChar w:fldCharType="end"/>
                 </w:r>
               </w:hyperlink>
-              <w:bookmarkStart w:id="0" w:name="_GoBack"/>
-              <w:bookmarkEnd w:id="0"/>
             </w:p>
             <w:p>
               <w:pPr>
@@ -2531,6 +2550,8 @@
               <w:lang w:val="es-MX"/>
             </w:rPr>
           </w:pPr>
+          <w:bookmarkStart w:id="0" w:name="_GoBack"/>
+          <w:bookmarkEnd w:id="0"/>
           <w:r>
             <w:rPr>
               <w:lang w:val="es-MX"/>
@@ -12831,6 +12852,7 @@
                 <w:b/>
                 <w:lang w:val="es-MX"/>
               </w:rPr>
+              <w:lastRenderedPageBreak/>
               <w:t xml:space="preserve">Incluye: </w:t>
             </w:r>
           </w:p>
@@ -16440,7 +16462,7 @@
 </file>
 
 <file path=customXml/itemProps1.xml><?xml version="1.0" encoding="utf-8"?>
-<ds:datastoreItem xmlns:ds="http://schemas.openxmlformats.org/officeDocument/2006/customXml" ds:itemID="{6EBC6E3B-6480-41AA-B0A3-8EBE0E1E3D69}">
+<ds:datastoreItem xmlns:ds="http://schemas.openxmlformats.org/officeDocument/2006/customXml" ds:itemID="{10FEEFF5-74DF-4C97-A63B-90711C35E9D0}">
   <ds:schemaRefs>
     <ds:schemaRef ds:uri="http://schemas.openxmlformats.org/officeDocument/2006/bibliography"/>
   </ds:schemaRefs>

</xml_diff>